<commit_message>
Impremented a filter partially
</commit_message>
<xml_diff>
--- a/Notes/React.docx
+++ b/Notes/React.docx
@@ -1,6 +1,6 @@
 
 <file path=word/document.xml><?xml version="1.0" encoding="utf-8"?>
-<w:document xmlns:wpc="http://schemas.microsoft.com/office/word/2010/wordprocessingCanvas" xmlns:cx="http://schemas.microsoft.com/office/drawing/2014/chartex" xmlns:cx1="http://schemas.microsoft.com/office/drawing/2015/9/8/chartex" xmlns:cx2="http://schemas.microsoft.com/office/drawing/2015/10/21/chartex" xmlns:cx3="http://schemas.microsoft.com/office/drawing/2016/5/9/chartex" xmlns:cx4="http://schemas.microsoft.com/office/drawing/2016/5/10/chartex" xmlns:cx5="http://schemas.microsoft.com/office/drawing/2016/5/11/chartex" xmlns:cx6="http://schemas.microsoft.com/office/drawing/2016/5/12/chartex" xmlns:cx7="http://schemas.microsoft.com/office/drawing/2016/5/13/chartex" xmlns:cx8="http://schemas.microsoft.com/office/drawing/2016/5/14/chartex" xmlns:mc="http://schemas.openxmlformats.org/markup-compatibility/2006" xmlns:aink="http://schemas.microsoft.com/office/drawing/2016/ink" xmlns:am3d="http://schemas.microsoft.com/office/drawing/2017/model3d" xmlns:o="urn:schemas-microsoft-com:office:office" xmlns:r="http://schemas.openxmlformats.org/officeDocument/2006/relationships" xmlns:m="http://schemas.openxmlformats.org/officeDocument/2006/math" xmlns:v="urn:schemas-microsoft-com:vml" xmlns:wp14="http://schemas.microsoft.com/office/word/2010/wordprocessingDrawing" xmlns:wp="http://schemas.openxmlformats.org/drawingml/2006/wordprocessingDrawing" xmlns:w10="urn:schemas-microsoft-com:office:word" xmlns:w="http://schemas.openxmlformats.org/wordprocessingml/2006/main" xmlns:w14="http://schemas.microsoft.com/office/word/2010/wordml" xmlns:w15="http://schemas.microsoft.com/office/word/2012/wordml" xmlns:w16cex="http://schemas.microsoft.com/office/word/2018/wordml/cex" xmlns:w16cid="http://schemas.microsoft.com/office/word/2016/wordml/cid" xmlns:w16="http://schemas.microsoft.com/office/word/2018/wordml" xmlns:w16se="http://schemas.microsoft.com/office/word/2015/wordml/symex" xmlns:wpg="http://schemas.microsoft.com/office/word/2010/wordprocessingGroup" xmlns:wpi="http://schemas.microsoft.com/office/word/2010/wordprocessingInk" xmlns:wne="http://schemas.microsoft.com/office/word/2006/wordml" xmlns:wps="http://schemas.microsoft.com/office/word/2010/wordprocessingShape" mc:Ignorable="w14 w15 w16se w16cid w16 w16cex wp14">
+<w:document xmlns:wpc="http://schemas.microsoft.com/office/word/2010/wordprocessingCanvas" xmlns:mc="http://schemas.openxmlformats.org/markup-compatibility/2006" xmlns:o="urn:schemas-microsoft-com:office:office" xmlns:r="http://schemas.openxmlformats.org/officeDocument/2006/relationships" xmlns:m="http://schemas.openxmlformats.org/officeDocument/2006/math" xmlns:v="urn:schemas-microsoft-com:vml" xmlns:wp14="http://schemas.microsoft.com/office/word/2010/wordprocessingDrawing" xmlns:wp="http://schemas.openxmlformats.org/drawingml/2006/wordprocessingDrawing" xmlns:w10="urn:schemas-microsoft-com:office:word" xmlns:w="http://schemas.openxmlformats.org/wordprocessingml/2006/main" xmlns:w14="http://schemas.microsoft.com/office/word/2010/wordml" xmlns:w15="http://schemas.microsoft.com/office/word/2012/wordml" xmlns:wpg="http://schemas.microsoft.com/office/word/2010/wordprocessingGroup" xmlns:wpi="http://schemas.microsoft.com/office/word/2010/wordprocessingInk" xmlns:wne="http://schemas.microsoft.com/office/word/2006/wordml" xmlns:wps="http://schemas.microsoft.com/office/word/2010/wordprocessingShape" mc:Ignorable="w14 w15 wp14">
   <w:body>
     <w:p>
       <w:r>
@@ -2517,6 +2517,16 @@
     <w:p/>
     <w:p>
       <w:pPr>
+        <w:rPr>
+          <w:rFonts w:hint="eastAsia"/>
+        </w:rPr>
+      </w:pPr>
+      <w:bookmarkStart w:id="0" w:name="_GoBack"/>
+      <w:bookmarkEnd w:id="0"/>
+    </w:p>
+    <w:p/>
+    <w:p>
+      <w:pPr>
         <w:widowControl/>
         <w:jc w:val="left"/>
       </w:pPr>
@@ -2673,11 +2683,6 @@
       </w:r>
     </w:p>
     <w:p>
-      <w:pPr>
-        <w:rPr>
-          <w:rFonts w:hint="eastAsia"/>
-        </w:rPr>
-      </w:pPr>
       <w:r>
         <w:t>Spread operator(</w:t>
       </w:r>
@@ -3404,9 +3409,6 @@
       <w:pPr>
         <w:widowControl/>
         <w:jc w:val="left"/>
-        <w:rPr>
-          <w:rFonts w:hint="eastAsia"/>
-        </w:rPr>
       </w:pPr>
       <w:r>
         <w:rPr>
@@ -3524,11 +3526,6 @@
     </w:p>
     <w:p/>
     <w:p>
-      <w:pPr>
-        <w:rPr>
-          <w:rFonts w:hint="eastAsia"/>
-        </w:rPr>
-      </w:pPr>
       <w:r>
         <w:rPr>
           <w:rFonts w:hint="eastAsia"/>
@@ -3574,7 +3571,7 @@
 </file>
 
 <file path=word/endnotes.xml><?xml version="1.0" encoding="utf-8"?>
-<w:endnotes xmlns:wpc="http://schemas.microsoft.com/office/word/2010/wordprocessingCanvas" xmlns:cx="http://schemas.microsoft.com/office/drawing/2014/chartex" xmlns:cx1="http://schemas.microsoft.com/office/drawing/2015/9/8/chartex" xmlns:cx2="http://schemas.microsoft.com/office/drawing/2015/10/21/chartex" xmlns:cx3="http://schemas.microsoft.com/office/drawing/2016/5/9/chartex" xmlns:cx4="http://schemas.microsoft.com/office/drawing/2016/5/10/chartex" xmlns:cx5="http://schemas.microsoft.com/office/drawing/2016/5/11/chartex" xmlns:cx6="http://schemas.microsoft.com/office/drawing/2016/5/12/chartex" xmlns:cx7="http://schemas.microsoft.com/office/drawing/2016/5/13/chartex" xmlns:cx8="http://schemas.microsoft.com/office/drawing/2016/5/14/chartex" xmlns:mc="http://schemas.openxmlformats.org/markup-compatibility/2006" xmlns:aink="http://schemas.microsoft.com/office/drawing/2016/ink" xmlns:am3d="http://schemas.microsoft.com/office/drawing/2017/model3d" xmlns:o="urn:schemas-microsoft-com:office:office" xmlns:r="http://schemas.openxmlformats.org/officeDocument/2006/relationships" xmlns:m="http://schemas.openxmlformats.org/officeDocument/2006/math" xmlns:v="urn:schemas-microsoft-com:vml" xmlns:wp14="http://schemas.microsoft.com/office/word/2010/wordprocessingDrawing" xmlns:wp="http://schemas.openxmlformats.org/drawingml/2006/wordprocessingDrawing" xmlns:w10="urn:schemas-microsoft-com:office:word" xmlns:w="http://schemas.openxmlformats.org/wordprocessingml/2006/main" xmlns:w14="http://schemas.microsoft.com/office/word/2010/wordml" xmlns:w15="http://schemas.microsoft.com/office/word/2012/wordml" xmlns:w16cex="http://schemas.microsoft.com/office/word/2018/wordml/cex" xmlns:w16cid="http://schemas.microsoft.com/office/word/2016/wordml/cid" xmlns:w16="http://schemas.microsoft.com/office/word/2018/wordml" xmlns:w16se="http://schemas.microsoft.com/office/word/2015/wordml/symex" xmlns:wpg="http://schemas.microsoft.com/office/word/2010/wordprocessingGroup" xmlns:wpi="http://schemas.microsoft.com/office/word/2010/wordprocessingInk" xmlns:wne="http://schemas.microsoft.com/office/word/2006/wordml" xmlns:wps="http://schemas.microsoft.com/office/word/2010/wordprocessingShape" mc:Ignorable="w14 w15 w16se w16cid w16 w16cex wp14">
+<w:endnotes xmlns:wpc="http://schemas.microsoft.com/office/word/2010/wordprocessingCanvas" xmlns:mc="http://schemas.openxmlformats.org/markup-compatibility/2006" xmlns:o="urn:schemas-microsoft-com:office:office" xmlns:r="http://schemas.openxmlformats.org/officeDocument/2006/relationships" xmlns:m="http://schemas.openxmlformats.org/officeDocument/2006/math" xmlns:v="urn:schemas-microsoft-com:vml" xmlns:wp14="http://schemas.microsoft.com/office/word/2010/wordprocessingDrawing" xmlns:wp="http://schemas.openxmlformats.org/drawingml/2006/wordprocessingDrawing" xmlns:w10="urn:schemas-microsoft-com:office:word" xmlns:w="http://schemas.openxmlformats.org/wordprocessingml/2006/main" xmlns:w14="http://schemas.microsoft.com/office/word/2010/wordml" xmlns:w15="http://schemas.microsoft.com/office/word/2012/wordml" xmlns:wpg="http://schemas.microsoft.com/office/word/2010/wordprocessingGroup" xmlns:wpi="http://schemas.microsoft.com/office/word/2010/wordprocessingInk" xmlns:wne="http://schemas.microsoft.com/office/word/2006/wordml" xmlns:wps="http://schemas.microsoft.com/office/word/2010/wordprocessingShape" mc:Ignorable="w14 w15 wp14">
   <w:endnote w:type="separator" w:id="-1">
     <w:p>
       <w:r>
@@ -3593,7 +3590,7 @@
 </file>
 
 <file path=word/footnotes.xml><?xml version="1.0" encoding="utf-8"?>
-<w:footnotes xmlns:wpc="http://schemas.microsoft.com/office/word/2010/wordprocessingCanvas" xmlns:cx="http://schemas.microsoft.com/office/drawing/2014/chartex" xmlns:cx1="http://schemas.microsoft.com/office/drawing/2015/9/8/chartex" xmlns:cx2="http://schemas.microsoft.com/office/drawing/2015/10/21/chartex" xmlns:cx3="http://schemas.microsoft.com/office/drawing/2016/5/9/chartex" xmlns:cx4="http://schemas.microsoft.com/office/drawing/2016/5/10/chartex" xmlns:cx5="http://schemas.microsoft.com/office/drawing/2016/5/11/chartex" xmlns:cx6="http://schemas.microsoft.com/office/drawing/2016/5/12/chartex" xmlns:cx7="http://schemas.microsoft.com/office/drawing/2016/5/13/chartex" xmlns:cx8="http://schemas.microsoft.com/office/drawing/2016/5/14/chartex" xmlns:mc="http://schemas.openxmlformats.org/markup-compatibility/2006" xmlns:aink="http://schemas.microsoft.com/office/drawing/2016/ink" xmlns:am3d="http://schemas.microsoft.com/office/drawing/2017/model3d" xmlns:o="urn:schemas-microsoft-com:office:office" xmlns:r="http://schemas.openxmlformats.org/officeDocument/2006/relationships" xmlns:m="http://schemas.openxmlformats.org/officeDocument/2006/math" xmlns:v="urn:schemas-microsoft-com:vml" xmlns:wp14="http://schemas.microsoft.com/office/word/2010/wordprocessingDrawing" xmlns:wp="http://schemas.openxmlformats.org/drawingml/2006/wordprocessingDrawing" xmlns:w10="urn:schemas-microsoft-com:office:word" xmlns:w="http://schemas.openxmlformats.org/wordprocessingml/2006/main" xmlns:w14="http://schemas.microsoft.com/office/word/2010/wordml" xmlns:w15="http://schemas.microsoft.com/office/word/2012/wordml" xmlns:w16cex="http://schemas.microsoft.com/office/word/2018/wordml/cex" xmlns:w16cid="http://schemas.microsoft.com/office/word/2016/wordml/cid" xmlns:w16="http://schemas.microsoft.com/office/word/2018/wordml" xmlns:w16se="http://schemas.microsoft.com/office/word/2015/wordml/symex" xmlns:wpg="http://schemas.microsoft.com/office/word/2010/wordprocessingGroup" xmlns:wpi="http://schemas.microsoft.com/office/word/2010/wordprocessingInk" xmlns:wne="http://schemas.microsoft.com/office/word/2006/wordml" xmlns:wps="http://schemas.microsoft.com/office/word/2010/wordprocessingShape" mc:Ignorable="w14 w15 w16se w16cid w16 w16cex wp14">
+<w:footnotes xmlns:wpc="http://schemas.microsoft.com/office/word/2010/wordprocessingCanvas" xmlns:mc="http://schemas.openxmlformats.org/markup-compatibility/2006" xmlns:o="urn:schemas-microsoft-com:office:office" xmlns:r="http://schemas.openxmlformats.org/officeDocument/2006/relationships" xmlns:m="http://schemas.openxmlformats.org/officeDocument/2006/math" xmlns:v="urn:schemas-microsoft-com:vml" xmlns:wp14="http://schemas.microsoft.com/office/word/2010/wordprocessingDrawing" xmlns:wp="http://schemas.openxmlformats.org/drawingml/2006/wordprocessingDrawing" xmlns:w10="urn:schemas-microsoft-com:office:word" xmlns:w="http://schemas.openxmlformats.org/wordprocessingml/2006/main" xmlns:w14="http://schemas.microsoft.com/office/word/2010/wordml" xmlns:w15="http://schemas.microsoft.com/office/word/2012/wordml" xmlns:wpg="http://schemas.microsoft.com/office/word/2010/wordprocessingGroup" xmlns:wpi="http://schemas.microsoft.com/office/word/2010/wordprocessingInk" xmlns:wne="http://schemas.microsoft.com/office/word/2006/wordml" xmlns:wps="http://schemas.microsoft.com/office/word/2010/wordprocessingShape" mc:Ignorable="w14 w15 wp14">
   <w:footnote w:type="separator" w:id="-1">
     <w:p>
       <w:r>
@@ -3612,7 +3609,7 @@
 </file>
 
 <file path=word/styles.xml><?xml version="1.0" encoding="utf-8"?>
-<w:styles xmlns:mc="http://schemas.openxmlformats.org/markup-compatibility/2006" xmlns:r="http://schemas.openxmlformats.org/officeDocument/2006/relationships" xmlns:w="http://schemas.openxmlformats.org/wordprocessingml/2006/main" xmlns:w14="http://schemas.microsoft.com/office/word/2010/wordml" xmlns:w15="http://schemas.microsoft.com/office/word/2012/wordml" xmlns:w16cex="http://schemas.microsoft.com/office/word/2018/wordml/cex" xmlns:w16cid="http://schemas.microsoft.com/office/word/2016/wordml/cid" xmlns:w16="http://schemas.microsoft.com/office/word/2018/wordml" xmlns:w16se="http://schemas.microsoft.com/office/word/2015/wordml/symex" mc:Ignorable="w14 w15 w16se w16cid w16 w16cex">
+<w:styles xmlns:mc="http://schemas.openxmlformats.org/markup-compatibility/2006" xmlns:r="http://schemas.openxmlformats.org/officeDocument/2006/relationships" xmlns:w="http://schemas.openxmlformats.org/wordprocessingml/2006/main" xmlns:w14="http://schemas.microsoft.com/office/word/2010/wordml" xmlns:w15="http://schemas.microsoft.com/office/word/2012/wordml" mc:Ignorable="w14 w15">
   <w:docDefaults>
     <w:rPrDefault>
       <w:rPr>
@@ -3625,7 +3622,7 @@
     </w:rPrDefault>
     <w:pPrDefault/>
   </w:docDefaults>
-  <w:latentStyles w:defLockedState="0" w:defUIPriority="99" w:defSemiHidden="0" w:defUnhideWhenUsed="0" w:defQFormat="0" w:count="376">
+  <w:latentStyles w:defLockedState="0" w:defUIPriority="99" w:defSemiHidden="0" w:defUnhideWhenUsed="0" w:defQFormat="0" w:count="371">
     <w:lsdException w:name="Normal" w:uiPriority="0" w:qFormat="1"/>
     <w:lsdException w:name="heading 1" w:uiPriority="9" w:qFormat="1"/>
     <w:lsdException w:name="heading 2" w:semiHidden="1" w:uiPriority="9" w:unhideWhenUsed="1" w:qFormat="1"/>
@@ -3997,11 +3994,6 @@
     <w:lsdException w:name="List Table 5 Dark Accent 6" w:uiPriority="50"/>
     <w:lsdException w:name="List Table 6 Colorful Accent 6" w:uiPriority="51"/>
     <w:lsdException w:name="List Table 7 Colorful Accent 6" w:uiPriority="52"/>
-    <w:lsdException w:name="Mention" w:semiHidden="1" w:unhideWhenUsed="1"/>
-    <w:lsdException w:name="Smart Hyperlink" w:semiHidden="1" w:unhideWhenUsed="1"/>
-    <w:lsdException w:name="Hashtag" w:semiHidden="1" w:unhideWhenUsed="1"/>
-    <w:lsdException w:name="Unresolved Mention" w:semiHidden="1" w:unhideWhenUsed="1"/>
-    <w:lsdException w:name="Smart Link" w:semiHidden="1" w:unhideWhenUsed="1"/>
   </w:latentStyles>
   <w:style w:type="paragraph" w:default="1" w:styleId="a">
     <w:name w:val="Normal"/>
@@ -4094,7 +4086,7 @@
       <w:u w:val="single"/>
     </w:rPr>
   </w:style>
-  <w:style w:type="character" w:styleId="a8">
+  <w:style w:type="character" w:customStyle="1" w:styleId="UnresolvedMention">
     <w:name w:val="Unresolved Mention"/>
     <w:basedOn w:val="a0"/>
     <w:uiPriority w:val="99"/>

</xml_diff>

<commit_message>
Completed Beta version, started testing using JEST
</commit_message>
<xml_diff>
--- a/Notes/React.docx
+++ b/Notes/React.docx
@@ -1,6 +1,6 @@
 
 <file path=word/document.xml><?xml version="1.0" encoding="utf-8"?>
-<w:document xmlns:wpc="http://schemas.microsoft.com/office/word/2010/wordprocessingCanvas" xmlns:mc="http://schemas.openxmlformats.org/markup-compatibility/2006" xmlns:o="urn:schemas-microsoft-com:office:office" xmlns:r="http://schemas.openxmlformats.org/officeDocument/2006/relationships" xmlns:m="http://schemas.openxmlformats.org/officeDocument/2006/math" xmlns:v="urn:schemas-microsoft-com:vml" xmlns:wp14="http://schemas.microsoft.com/office/word/2010/wordprocessingDrawing" xmlns:wp="http://schemas.openxmlformats.org/drawingml/2006/wordprocessingDrawing" xmlns:w10="urn:schemas-microsoft-com:office:word" xmlns:w="http://schemas.openxmlformats.org/wordprocessingml/2006/main" xmlns:w14="http://schemas.microsoft.com/office/word/2010/wordml" xmlns:w15="http://schemas.microsoft.com/office/word/2012/wordml" xmlns:wpg="http://schemas.microsoft.com/office/word/2010/wordprocessingGroup" xmlns:wpi="http://schemas.microsoft.com/office/word/2010/wordprocessingInk" xmlns:wne="http://schemas.microsoft.com/office/word/2006/wordml" xmlns:wps="http://schemas.microsoft.com/office/word/2010/wordprocessingShape" mc:Ignorable="w14 w15 wp14">
+<w:document xmlns:wpc="http://schemas.microsoft.com/office/word/2010/wordprocessingCanvas" xmlns:cx="http://schemas.microsoft.com/office/drawing/2014/chartex" xmlns:cx1="http://schemas.microsoft.com/office/drawing/2015/9/8/chartex" xmlns:cx2="http://schemas.microsoft.com/office/drawing/2015/10/21/chartex" xmlns:cx3="http://schemas.microsoft.com/office/drawing/2016/5/9/chartex" xmlns:cx4="http://schemas.microsoft.com/office/drawing/2016/5/10/chartex" xmlns:cx5="http://schemas.microsoft.com/office/drawing/2016/5/11/chartex" xmlns:cx6="http://schemas.microsoft.com/office/drawing/2016/5/12/chartex" xmlns:cx7="http://schemas.microsoft.com/office/drawing/2016/5/13/chartex" xmlns:cx8="http://schemas.microsoft.com/office/drawing/2016/5/14/chartex" xmlns:mc="http://schemas.openxmlformats.org/markup-compatibility/2006" xmlns:aink="http://schemas.microsoft.com/office/drawing/2016/ink" xmlns:am3d="http://schemas.microsoft.com/office/drawing/2017/model3d" xmlns:o="urn:schemas-microsoft-com:office:office" xmlns:r="http://schemas.openxmlformats.org/officeDocument/2006/relationships" xmlns:m="http://schemas.openxmlformats.org/officeDocument/2006/math" xmlns:v="urn:schemas-microsoft-com:vml" xmlns:wp14="http://schemas.microsoft.com/office/word/2010/wordprocessingDrawing" xmlns:wp="http://schemas.openxmlformats.org/drawingml/2006/wordprocessingDrawing" xmlns:w10="urn:schemas-microsoft-com:office:word" xmlns:w="http://schemas.openxmlformats.org/wordprocessingml/2006/main" xmlns:w14="http://schemas.microsoft.com/office/word/2010/wordml" xmlns:w15="http://schemas.microsoft.com/office/word/2012/wordml" xmlns:w16cex="http://schemas.microsoft.com/office/word/2018/wordml/cex" xmlns:w16cid="http://schemas.microsoft.com/office/word/2016/wordml/cid" xmlns:w16="http://schemas.microsoft.com/office/word/2018/wordml" xmlns:w16se="http://schemas.microsoft.com/office/word/2015/wordml/symex" xmlns:wpg="http://schemas.microsoft.com/office/word/2010/wordprocessingGroup" xmlns:wpi="http://schemas.microsoft.com/office/word/2010/wordprocessingInk" xmlns:wne="http://schemas.microsoft.com/office/word/2006/wordml" xmlns:wps="http://schemas.microsoft.com/office/word/2010/wordprocessingShape" mc:Ignorable="w14 w15 w16se w16cid w16 w16cex wp14">
   <w:body>
     <w:p>
       <w:r>
@@ -2515,15 +2515,7 @@
       </w:r>
     </w:p>
     <w:p/>
-    <w:p>
-      <w:pPr>
-        <w:rPr>
-          <w:rFonts w:hint="eastAsia"/>
-        </w:rPr>
-      </w:pPr>
-      <w:bookmarkStart w:id="0" w:name="_GoBack"/>
-      <w:bookmarkEnd w:id="0"/>
-    </w:p>
+    <w:p/>
     <w:p/>
     <w:p>
       <w:pPr>
@@ -3560,6 +3552,58 @@
         <w:t>)</w:t>
       </w:r>
     </w:p>
+    <w:p/>
+    <w:p>
+      <w:r>
+        <w:rPr>
+          <w:rFonts w:hint="eastAsia"/>
+        </w:rPr>
+        <w:t>R</w:t>
+      </w:r>
+      <w:r>
+        <w:t>edux</w:t>
+      </w:r>
+      <w:r>
+        <w:rPr>
+          <w:rFonts w:hint="eastAsia"/>
+        </w:rPr>
+        <w:t>の</w:t>
+      </w:r>
+      <w:r>
+        <w:rPr>
+          <w:rFonts w:hint="eastAsia"/>
+        </w:rPr>
+        <w:t>d</w:t>
+      </w:r>
+      <w:r>
+        <w:t>evtool</w:t>
+      </w:r>
+      <w:r>
+        <w:rPr>
+          <w:rFonts w:hint="eastAsia"/>
+        </w:rPr>
+        <w:t>は下のソースを使う。追加する</w:t>
+      </w:r>
+      <w:r>
+        <w:t>Basic Store</w:t>
+      </w:r>
+      <w:r>
+        <w:rPr>
+          <w:rFonts w:hint="eastAsia"/>
+        </w:rPr>
+        <w:t>に書いてあるコードは随時変わるので、何か問題が起きたらサイトを見て更新してみる。</w:t>
+      </w:r>
+    </w:p>
+    <w:p>
+      <w:pPr>
+        <w:rPr>
+          <w:rFonts w:hint="eastAsia"/>
+        </w:rPr>
+      </w:pPr>
+      <w:r>
+        <w:t>https://github.com/zalmoxisus/redux-devtools-extension</w:t>
+      </w:r>
+    </w:p>
     <w:sectPr>
       <w:pgSz w:w="11906" w:h="16838"/>
       <w:pgMar w:top="1985" w:right="1701" w:bottom="1701" w:left="1701" w:header="851" w:footer="992" w:gutter="0"/>
@@ -3571,7 +3615,7 @@
 </file>
 
 <file path=word/endnotes.xml><?xml version="1.0" encoding="utf-8"?>
-<w:endnotes xmlns:wpc="http://schemas.microsoft.com/office/word/2010/wordprocessingCanvas" xmlns:mc="http://schemas.openxmlformats.org/markup-compatibility/2006" xmlns:o="urn:schemas-microsoft-com:office:office" xmlns:r="http://schemas.openxmlformats.org/officeDocument/2006/relationships" xmlns:m="http://schemas.openxmlformats.org/officeDocument/2006/math" xmlns:v="urn:schemas-microsoft-com:vml" xmlns:wp14="http://schemas.microsoft.com/office/word/2010/wordprocessingDrawing" xmlns:wp="http://schemas.openxmlformats.org/drawingml/2006/wordprocessingDrawing" xmlns:w10="urn:schemas-microsoft-com:office:word" xmlns:w="http://schemas.openxmlformats.org/wordprocessingml/2006/main" xmlns:w14="http://schemas.microsoft.com/office/word/2010/wordml" xmlns:w15="http://schemas.microsoft.com/office/word/2012/wordml" xmlns:wpg="http://schemas.microsoft.com/office/word/2010/wordprocessingGroup" xmlns:wpi="http://schemas.microsoft.com/office/word/2010/wordprocessingInk" xmlns:wne="http://schemas.microsoft.com/office/word/2006/wordml" xmlns:wps="http://schemas.microsoft.com/office/word/2010/wordprocessingShape" mc:Ignorable="w14 w15 wp14">
+<w:endnotes xmlns:wpc="http://schemas.microsoft.com/office/word/2010/wordprocessingCanvas" xmlns:cx="http://schemas.microsoft.com/office/drawing/2014/chartex" xmlns:cx1="http://schemas.microsoft.com/office/drawing/2015/9/8/chartex" xmlns:cx2="http://schemas.microsoft.com/office/drawing/2015/10/21/chartex" xmlns:cx3="http://schemas.microsoft.com/office/drawing/2016/5/9/chartex" xmlns:cx4="http://schemas.microsoft.com/office/drawing/2016/5/10/chartex" xmlns:cx5="http://schemas.microsoft.com/office/drawing/2016/5/11/chartex" xmlns:cx6="http://schemas.microsoft.com/office/drawing/2016/5/12/chartex" xmlns:cx7="http://schemas.microsoft.com/office/drawing/2016/5/13/chartex" xmlns:cx8="http://schemas.microsoft.com/office/drawing/2016/5/14/chartex" xmlns:mc="http://schemas.openxmlformats.org/markup-compatibility/2006" xmlns:aink="http://schemas.microsoft.com/office/drawing/2016/ink" xmlns:am3d="http://schemas.microsoft.com/office/drawing/2017/model3d" xmlns:o="urn:schemas-microsoft-com:office:office" xmlns:r="http://schemas.openxmlformats.org/officeDocument/2006/relationships" xmlns:m="http://schemas.openxmlformats.org/officeDocument/2006/math" xmlns:v="urn:schemas-microsoft-com:vml" xmlns:wp14="http://schemas.microsoft.com/office/word/2010/wordprocessingDrawing" xmlns:wp="http://schemas.openxmlformats.org/drawingml/2006/wordprocessingDrawing" xmlns:w10="urn:schemas-microsoft-com:office:word" xmlns:w="http://schemas.openxmlformats.org/wordprocessingml/2006/main" xmlns:w14="http://schemas.microsoft.com/office/word/2010/wordml" xmlns:w15="http://schemas.microsoft.com/office/word/2012/wordml" xmlns:w16cex="http://schemas.microsoft.com/office/word/2018/wordml/cex" xmlns:w16cid="http://schemas.microsoft.com/office/word/2016/wordml/cid" xmlns:w16="http://schemas.microsoft.com/office/word/2018/wordml" xmlns:w16se="http://schemas.microsoft.com/office/word/2015/wordml/symex" xmlns:wpg="http://schemas.microsoft.com/office/word/2010/wordprocessingGroup" xmlns:wpi="http://schemas.microsoft.com/office/word/2010/wordprocessingInk" xmlns:wne="http://schemas.microsoft.com/office/word/2006/wordml" xmlns:wps="http://schemas.microsoft.com/office/word/2010/wordprocessingShape" mc:Ignorable="w14 w15 w16se w16cid w16 w16cex wp14">
   <w:endnote w:type="separator" w:id="-1">
     <w:p>
       <w:r>
@@ -3590,7 +3634,7 @@
 </file>
 
 <file path=word/footnotes.xml><?xml version="1.0" encoding="utf-8"?>
-<w:footnotes xmlns:wpc="http://schemas.microsoft.com/office/word/2010/wordprocessingCanvas" xmlns:mc="http://schemas.openxmlformats.org/markup-compatibility/2006" xmlns:o="urn:schemas-microsoft-com:office:office" xmlns:r="http://schemas.openxmlformats.org/officeDocument/2006/relationships" xmlns:m="http://schemas.openxmlformats.org/officeDocument/2006/math" xmlns:v="urn:schemas-microsoft-com:vml" xmlns:wp14="http://schemas.microsoft.com/office/word/2010/wordprocessingDrawing" xmlns:wp="http://schemas.openxmlformats.org/drawingml/2006/wordprocessingDrawing" xmlns:w10="urn:schemas-microsoft-com:office:word" xmlns:w="http://schemas.openxmlformats.org/wordprocessingml/2006/main" xmlns:w14="http://schemas.microsoft.com/office/word/2010/wordml" xmlns:w15="http://schemas.microsoft.com/office/word/2012/wordml" xmlns:wpg="http://schemas.microsoft.com/office/word/2010/wordprocessingGroup" xmlns:wpi="http://schemas.microsoft.com/office/word/2010/wordprocessingInk" xmlns:wne="http://schemas.microsoft.com/office/word/2006/wordml" xmlns:wps="http://schemas.microsoft.com/office/word/2010/wordprocessingShape" mc:Ignorable="w14 w15 wp14">
+<w:footnotes xmlns:wpc="http://schemas.microsoft.com/office/word/2010/wordprocessingCanvas" xmlns:cx="http://schemas.microsoft.com/office/drawing/2014/chartex" xmlns:cx1="http://schemas.microsoft.com/office/drawing/2015/9/8/chartex" xmlns:cx2="http://schemas.microsoft.com/office/drawing/2015/10/21/chartex" xmlns:cx3="http://schemas.microsoft.com/office/drawing/2016/5/9/chartex" xmlns:cx4="http://schemas.microsoft.com/office/drawing/2016/5/10/chartex" xmlns:cx5="http://schemas.microsoft.com/office/drawing/2016/5/11/chartex" xmlns:cx6="http://schemas.microsoft.com/office/drawing/2016/5/12/chartex" xmlns:cx7="http://schemas.microsoft.com/office/drawing/2016/5/13/chartex" xmlns:cx8="http://schemas.microsoft.com/office/drawing/2016/5/14/chartex" xmlns:mc="http://schemas.openxmlformats.org/markup-compatibility/2006" xmlns:aink="http://schemas.microsoft.com/office/drawing/2016/ink" xmlns:am3d="http://schemas.microsoft.com/office/drawing/2017/model3d" xmlns:o="urn:schemas-microsoft-com:office:office" xmlns:r="http://schemas.openxmlformats.org/officeDocument/2006/relationships" xmlns:m="http://schemas.openxmlformats.org/officeDocument/2006/math" xmlns:v="urn:schemas-microsoft-com:vml" xmlns:wp14="http://schemas.microsoft.com/office/word/2010/wordprocessingDrawing" xmlns:wp="http://schemas.openxmlformats.org/drawingml/2006/wordprocessingDrawing" xmlns:w10="urn:schemas-microsoft-com:office:word" xmlns:w="http://schemas.openxmlformats.org/wordprocessingml/2006/main" xmlns:w14="http://schemas.microsoft.com/office/word/2010/wordml" xmlns:w15="http://schemas.microsoft.com/office/word/2012/wordml" xmlns:w16cex="http://schemas.microsoft.com/office/word/2018/wordml/cex" xmlns:w16cid="http://schemas.microsoft.com/office/word/2016/wordml/cid" xmlns:w16="http://schemas.microsoft.com/office/word/2018/wordml" xmlns:w16se="http://schemas.microsoft.com/office/word/2015/wordml/symex" xmlns:wpg="http://schemas.microsoft.com/office/word/2010/wordprocessingGroup" xmlns:wpi="http://schemas.microsoft.com/office/word/2010/wordprocessingInk" xmlns:wne="http://schemas.microsoft.com/office/word/2006/wordml" xmlns:wps="http://schemas.microsoft.com/office/word/2010/wordprocessingShape" mc:Ignorable="w14 w15 w16se w16cid w16 w16cex wp14">
   <w:footnote w:type="separator" w:id="-1">
     <w:p>
       <w:r>
@@ -3609,7 +3653,7 @@
 </file>
 
 <file path=word/styles.xml><?xml version="1.0" encoding="utf-8"?>
-<w:styles xmlns:mc="http://schemas.openxmlformats.org/markup-compatibility/2006" xmlns:r="http://schemas.openxmlformats.org/officeDocument/2006/relationships" xmlns:w="http://schemas.openxmlformats.org/wordprocessingml/2006/main" xmlns:w14="http://schemas.microsoft.com/office/word/2010/wordml" xmlns:w15="http://schemas.microsoft.com/office/word/2012/wordml" mc:Ignorable="w14 w15">
+<w:styles xmlns:mc="http://schemas.openxmlformats.org/markup-compatibility/2006" xmlns:r="http://schemas.openxmlformats.org/officeDocument/2006/relationships" xmlns:w="http://schemas.openxmlformats.org/wordprocessingml/2006/main" xmlns:w14="http://schemas.microsoft.com/office/word/2010/wordml" xmlns:w15="http://schemas.microsoft.com/office/word/2012/wordml" xmlns:w16cex="http://schemas.microsoft.com/office/word/2018/wordml/cex" xmlns:w16cid="http://schemas.microsoft.com/office/word/2016/wordml/cid" xmlns:w16="http://schemas.microsoft.com/office/word/2018/wordml" xmlns:w16se="http://schemas.microsoft.com/office/word/2015/wordml/symex" mc:Ignorable="w14 w15 w16se w16cid w16 w16cex">
   <w:docDefaults>
     <w:rPrDefault>
       <w:rPr>
@@ -3622,7 +3666,7 @@
     </w:rPrDefault>
     <w:pPrDefault/>
   </w:docDefaults>
-  <w:latentStyles w:defLockedState="0" w:defUIPriority="99" w:defSemiHidden="0" w:defUnhideWhenUsed="0" w:defQFormat="0" w:count="371">
+  <w:latentStyles w:defLockedState="0" w:defUIPriority="99" w:defSemiHidden="0" w:defUnhideWhenUsed="0" w:defQFormat="0" w:count="376">
     <w:lsdException w:name="Normal" w:uiPriority="0" w:qFormat="1"/>
     <w:lsdException w:name="heading 1" w:uiPriority="9" w:qFormat="1"/>
     <w:lsdException w:name="heading 2" w:semiHidden="1" w:uiPriority="9" w:unhideWhenUsed="1" w:qFormat="1"/>
@@ -3728,7 +3772,6 @@
     <w:lsdException w:name="HTML Sample" w:semiHidden="1" w:unhideWhenUsed="1"/>
     <w:lsdException w:name="HTML Typewriter" w:semiHidden="1" w:unhideWhenUsed="1"/>
     <w:lsdException w:name="HTML Variable" w:semiHidden="1" w:unhideWhenUsed="1"/>
-    <w:lsdException w:name="Normal Table" w:semiHidden="1" w:unhideWhenUsed="1"/>
     <w:lsdException w:name="annotation subject" w:semiHidden="1" w:unhideWhenUsed="1"/>
     <w:lsdException w:name="No List" w:semiHidden="1" w:unhideWhenUsed="1"/>
     <w:lsdException w:name="Outline List 1" w:semiHidden="1" w:unhideWhenUsed="1"/>
@@ -3771,11 +3814,8 @@
     <w:lsdException w:name="Table Contemporary" w:semiHidden="1" w:unhideWhenUsed="1"/>
     <w:lsdException w:name="Table Elegant" w:semiHidden="1" w:unhideWhenUsed="1"/>
     <w:lsdException w:name="Table Professional" w:semiHidden="1" w:unhideWhenUsed="1"/>
-    <w:lsdException w:name="Table Subtle 1" w:semiHidden="1" w:unhideWhenUsed="1"/>
     <w:lsdException w:name="Table Subtle 2" w:semiHidden="1" w:unhideWhenUsed="1"/>
     <w:lsdException w:name="Table Web 1" w:semiHidden="1" w:unhideWhenUsed="1"/>
-    <w:lsdException w:name="Table Web 2" w:semiHidden="1" w:unhideWhenUsed="1"/>
-    <w:lsdException w:name="Table Web 3" w:semiHidden="1" w:unhideWhenUsed="1"/>
     <w:lsdException w:name="Balloon Text" w:semiHidden="1" w:unhideWhenUsed="1"/>
     <w:lsdException w:name="Table Grid" w:uiPriority="39"/>
     <w:lsdException w:name="Table Theme" w:semiHidden="1" w:unhideWhenUsed="1"/>
@@ -3994,6 +4034,11 @@
     <w:lsdException w:name="List Table 5 Dark Accent 6" w:uiPriority="50"/>
     <w:lsdException w:name="List Table 6 Colorful Accent 6" w:uiPriority="51"/>
     <w:lsdException w:name="List Table 7 Colorful Accent 6" w:uiPriority="52"/>
+    <w:lsdException w:name="Mention" w:semiHidden="1" w:unhideWhenUsed="1"/>
+    <w:lsdException w:name="Smart Hyperlink" w:semiHidden="1" w:unhideWhenUsed="1"/>
+    <w:lsdException w:name="Hashtag" w:semiHidden="1" w:unhideWhenUsed="1"/>
+    <w:lsdException w:name="Unresolved Mention" w:semiHidden="1" w:unhideWhenUsed="1"/>
+    <w:lsdException w:name="Smart Link" w:semiHidden="1" w:unhideWhenUsed="1"/>
   </w:latentStyles>
   <w:style w:type="paragraph" w:default="1" w:styleId="a">
     <w:name w:val="Normal"/>
@@ -4086,8 +4131,8 @@
       <w:u w:val="single"/>
     </w:rPr>
   </w:style>
-  <w:style w:type="character" w:customStyle="1" w:styleId="UnresolvedMention">
-    <w:name w:val="Unresolved Mention"/>
+  <w:style w:type="character" w:customStyle="1" w:styleId="1">
+    <w:name w:val="未解決のメンション1"/>
     <w:basedOn w:val="a0"/>
     <w:uiPriority w:val="99"/>
     <w:semiHidden/>

</xml_diff>

<commit_message>
proceed a Jest part
</commit_message>
<xml_diff>
--- a/Notes/React.docx
+++ b/Notes/React.docx
@@ -1,6 +1,6 @@
 
 <file path=word/document.xml><?xml version="1.0" encoding="utf-8"?>
-<w:document xmlns:wpc="http://schemas.microsoft.com/office/word/2010/wordprocessingCanvas" xmlns:cx="http://schemas.microsoft.com/office/drawing/2014/chartex" xmlns:cx1="http://schemas.microsoft.com/office/drawing/2015/9/8/chartex" xmlns:cx2="http://schemas.microsoft.com/office/drawing/2015/10/21/chartex" xmlns:cx3="http://schemas.microsoft.com/office/drawing/2016/5/9/chartex" xmlns:cx4="http://schemas.microsoft.com/office/drawing/2016/5/10/chartex" xmlns:cx5="http://schemas.microsoft.com/office/drawing/2016/5/11/chartex" xmlns:cx6="http://schemas.microsoft.com/office/drawing/2016/5/12/chartex" xmlns:cx7="http://schemas.microsoft.com/office/drawing/2016/5/13/chartex" xmlns:cx8="http://schemas.microsoft.com/office/drawing/2016/5/14/chartex" xmlns:mc="http://schemas.openxmlformats.org/markup-compatibility/2006" xmlns:aink="http://schemas.microsoft.com/office/drawing/2016/ink" xmlns:am3d="http://schemas.microsoft.com/office/drawing/2017/model3d" xmlns:o="urn:schemas-microsoft-com:office:office" xmlns:r="http://schemas.openxmlformats.org/officeDocument/2006/relationships" xmlns:m="http://schemas.openxmlformats.org/officeDocument/2006/math" xmlns:v="urn:schemas-microsoft-com:vml" xmlns:wp14="http://schemas.microsoft.com/office/word/2010/wordprocessingDrawing" xmlns:wp="http://schemas.openxmlformats.org/drawingml/2006/wordprocessingDrawing" xmlns:w10="urn:schemas-microsoft-com:office:word" xmlns:w="http://schemas.openxmlformats.org/wordprocessingml/2006/main" xmlns:w14="http://schemas.microsoft.com/office/word/2010/wordml" xmlns:w15="http://schemas.microsoft.com/office/word/2012/wordml" xmlns:w16cex="http://schemas.microsoft.com/office/word/2018/wordml/cex" xmlns:w16cid="http://schemas.microsoft.com/office/word/2016/wordml/cid" xmlns:w16="http://schemas.microsoft.com/office/word/2018/wordml" xmlns:w16se="http://schemas.microsoft.com/office/word/2015/wordml/symex" xmlns:wpg="http://schemas.microsoft.com/office/word/2010/wordprocessingGroup" xmlns:wpi="http://schemas.microsoft.com/office/word/2010/wordprocessingInk" xmlns:wne="http://schemas.microsoft.com/office/word/2006/wordml" xmlns:wps="http://schemas.microsoft.com/office/word/2010/wordprocessingShape" mc:Ignorable="w14 w15 w16se w16cid w16 w16cex wp14">
+<w:document xmlns:wpc="http://schemas.microsoft.com/office/word/2010/wordprocessingCanvas" xmlns:mc="http://schemas.openxmlformats.org/markup-compatibility/2006" xmlns:o="urn:schemas-microsoft-com:office:office" xmlns:r="http://schemas.openxmlformats.org/officeDocument/2006/relationships" xmlns:m="http://schemas.openxmlformats.org/officeDocument/2006/math" xmlns:v="urn:schemas-microsoft-com:vml" xmlns:wp14="http://schemas.microsoft.com/office/word/2010/wordprocessingDrawing" xmlns:wp="http://schemas.openxmlformats.org/drawingml/2006/wordprocessingDrawing" xmlns:w10="urn:schemas-microsoft-com:office:word" xmlns:w="http://schemas.openxmlformats.org/wordprocessingml/2006/main" xmlns:w14="http://schemas.microsoft.com/office/word/2010/wordml" xmlns:w15="http://schemas.microsoft.com/office/word/2012/wordml" xmlns:wpg="http://schemas.microsoft.com/office/word/2010/wordprocessingGroup" xmlns:wpi="http://schemas.microsoft.com/office/word/2010/wordprocessingInk" xmlns:wne="http://schemas.microsoft.com/office/word/2006/wordml" xmlns:wps="http://schemas.microsoft.com/office/word/2010/wordprocessingShape" mc:Ignorable="w14 w15 wp14">
   <w:body>
     <w:p>
       <w:r>
@@ -2174,6 +2174,9 @@
     </w:p>
     <w:p/>
     <w:p>
+      <w:pPr>
+        <w:spacing w:before="240"/>
+      </w:pPr>
       <w:r>
         <w:t>React-router</w:t>
       </w:r>
@@ -2306,6 +2309,8 @@
         </w:rPr>
         <w:t>名をつけられたりするので便利。</w:t>
       </w:r>
+      <w:bookmarkStart w:id="0" w:name="_GoBack"/>
+      <w:bookmarkEnd w:id="0"/>
     </w:p>
     <w:p/>
     <w:p>
@@ -3617,11 +3622,6 @@
       </w:r>
     </w:p>
     <w:p>
-      <w:pPr>
-        <w:rPr>
-          <w:rFonts w:hint="eastAsia"/>
-        </w:rPr>
-      </w:pPr>
       <w:r>
         <w:t>Test suites</w:t>
       </w:r>
@@ -3749,7 +3749,7 @@
 </file>
 
 <file path=word/endnotes.xml><?xml version="1.0" encoding="utf-8"?>
-<w:endnotes xmlns:wpc="http://schemas.microsoft.com/office/word/2010/wordprocessingCanvas" xmlns:cx="http://schemas.microsoft.com/office/drawing/2014/chartex" xmlns:cx1="http://schemas.microsoft.com/office/drawing/2015/9/8/chartex" xmlns:cx2="http://schemas.microsoft.com/office/drawing/2015/10/21/chartex" xmlns:cx3="http://schemas.microsoft.com/office/drawing/2016/5/9/chartex" xmlns:cx4="http://schemas.microsoft.com/office/drawing/2016/5/10/chartex" xmlns:cx5="http://schemas.microsoft.com/office/drawing/2016/5/11/chartex" xmlns:cx6="http://schemas.microsoft.com/office/drawing/2016/5/12/chartex" xmlns:cx7="http://schemas.microsoft.com/office/drawing/2016/5/13/chartex" xmlns:cx8="http://schemas.microsoft.com/office/drawing/2016/5/14/chartex" xmlns:mc="http://schemas.openxmlformats.org/markup-compatibility/2006" xmlns:aink="http://schemas.microsoft.com/office/drawing/2016/ink" xmlns:am3d="http://schemas.microsoft.com/office/drawing/2017/model3d" xmlns:o="urn:schemas-microsoft-com:office:office" xmlns:r="http://schemas.openxmlformats.org/officeDocument/2006/relationships" xmlns:m="http://schemas.openxmlformats.org/officeDocument/2006/math" xmlns:v="urn:schemas-microsoft-com:vml" xmlns:wp14="http://schemas.microsoft.com/office/word/2010/wordprocessingDrawing" xmlns:wp="http://schemas.openxmlformats.org/drawingml/2006/wordprocessingDrawing" xmlns:w10="urn:schemas-microsoft-com:office:word" xmlns:w="http://schemas.openxmlformats.org/wordprocessingml/2006/main" xmlns:w14="http://schemas.microsoft.com/office/word/2010/wordml" xmlns:w15="http://schemas.microsoft.com/office/word/2012/wordml" xmlns:w16cex="http://schemas.microsoft.com/office/word/2018/wordml/cex" xmlns:w16cid="http://schemas.microsoft.com/office/word/2016/wordml/cid" xmlns:w16="http://schemas.microsoft.com/office/word/2018/wordml" xmlns:w16se="http://schemas.microsoft.com/office/word/2015/wordml/symex" xmlns:wpg="http://schemas.microsoft.com/office/word/2010/wordprocessingGroup" xmlns:wpi="http://schemas.microsoft.com/office/word/2010/wordprocessingInk" xmlns:wne="http://schemas.microsoft.com/office/word/2006/wordml" xmlns:wps="http://schemas.microsoft.com/office/word/2010/wordprocessingShape" mc:Ignorable="w14 w15 w16se w16cid w16 w16cex wp14">
+<w:endnotes xmlns:wpc="http://schemas.microsoft.com/office/word/2010/wordprocessingCanvas" xmlns:mc="http://schemas.openxmlformats.org/markup-compatibility/2006" xmlns:o="urn:schemas-microsoft-com:office:office" xmlns:r="http://schemas.openxmlformats.org/officeDocument/2006/relationships" xmlns:m="http://schemas.openxmlformats.org/officeDocument/2006/math" xmlns:v="urn:schemas-microsoft-com:vml" xmlns:wp14="http://schemas.microsoft.com/office/word/2010/wordprocessingDrawing" xmlns:wp="http://schemas.openxmlformats.org/drawingml/2006/wordprocessingDrawing" xmlns:w10="urn:schemas-microsoft-com:office:word" xmlns:w="http://schemas.openxmlformats.org/wordprocessingml/2006/main" xmlns:w14="http://schemas.microsoft.com/office/word/2010/wordml" xmlns:w15="http://schemas.microsoft.com/office/word/2012/wordml" xmlns:wpg="http://schemas.microsoft.com/office/word/2010/wordprocessingGroup" xmlns:wpi="http://schemas.microsoft.com/office/word/2010/wordprocessingInk" xmlns:wne="http://schemas.microsoft.com/office/word/2006/wordml" xmlns:wps="http://schemas.microsoft.com/office/word/2010/wordprocessingShape" mc:Ignorable="w14 w15 wp14">
   <w:endnote w:type="separator" w:id="-1">
     <w:p>
       <w:r>
@@ -3768,7 +3768,7 @@
 </file>
 
 <file path=word/footnotes.xml><?xml version="1.0" encoding="utf-8"?>
-<w:footnotes xmlns:wpc="http://schemas.microsoft.com/office/word/2010/wordprocessingCanvas" xmlns:cx="http://schemas.microsoft.com/office/drawing/2014/chartex" xmlns:cx1="http://schemas.microsoft.com/office/drawing/2015/9/8/chartex" xmlns:cx2="http://schemas.microsoft.com/office/drawing/2015/10/21/chartex" xmlns:cx3="http://schemas.microsoft.com/office/drawing/2016/5/9/chartex" xmlns:cx4="http://schemas.microsoft.com/office/drawing/2016/5/10/chartex" xmlns:cx5="http://schemas.microsoft.com/office/drawing/2016/5/11/chartex" xmlns:cx6="http://schemas.microsoft.com/office/drawing/2016/5/12/chartex" xmlns:cx7="http://schemas.microsoft.com/office/drawing/2016/5/13/chartex" xmlns:cx8="http://schemas.microsoft.com/office/drawing/2016/5/14/chartex" xmlns:mc="http://schemas.openxmlformats.org/markup-compatibility/2006" xmlns:aink="http://schemas.microsoft.com/office/drawing/2016/ink" xmlns:am3d="http://schemas.microsoft.com/office/drawing/2017/model3d" xmlns:o="urn:schemas-microsoft-com:office:office" xmlns:r="http://schemas.openxmlformats.org/officeDocument/2006/relationships" xmlns:m="http://schemas.openxmlformats.org/officeDocument/2006/math" xmlns:v="urn:schemas-microsoft-com:vml" xmlns:wp14="http://schemas.microsoft.com/office/word/2010/wordprocessingDrawing" xmlns:wp="http://schemas.openxmlformats.org/drawingml/2006/wordprocessingDrawing" xmlns:w10="urn:schemas-microsoft-com:office:word" xmlns:w="http://schemas.openxmlformats.org/wordprocessingml/2006/main" xmlns:w14="http://schemas.microsoft.com/office/word/2010/wordml" xmlns:w15="http://schemas.microsoft.com/office/word/2012/wordml" xmlns:w16cex="http://schemas.microsoft.com/office/word/2018/wordml/cex" xmlns:w16cid="http://schemas.microsoft.com/office/word/2016/wordml/cid" xmlns:w16="http://schemas.microsoft.com/office/word/2018/wordml" xmlns:w16se="http://schemas.microsoft.com/office/word/2015/wordml/symex" xmlns:wpg="http://schemas.microsoft.com/office/word/2010/wordprocessingGroup" xmlns:wpi="http://schemas.microsoft.com/office/word/2010/wordprocessingInk" xmlns:wne="http://schemas.microsoft.com/office/word/2006/wordml" xmlns:wps="http://schemas.microsoft.com/office/word/2010/wordprocessingShape" mc:Ignorable="w14 w15 w16se w16cid w16 w16cex wp14">
+<w:footnotes xmlns:wpc="http://schemas.microsoft.com/office/word/2010/wordprocessingCanvas" xmlns:mc="http://schemas.openxmlformats.org/markup-compatibility/2006" xmlns:o="urn:schemas-microsoft-com:office:office" xmlns:r="http://schemas.openxmlformats.org/officeDocument/2006/relationships" xmlns:m="http://schemas.openxmlformats.org/officeDocument/2006/math" xmlns:v="urn:schemas-microsoft-com:vml" xmlns:wp14="http://schemas.microsoft.com/office/word/2010/wordprocessingDrawing" xmlns:wp="http://schemas.openxmlformats.org/drawingml/2006/wordprocessingDrawing" xmlns:w10="urn:schemas-microsoft-com:office:word" xmlns:w="http://schemas.openxmlformats.org/wordprocessingml/2006/main" xmlns:w14="http://schemas.microsoft.com/office/word/2010/wordml" xmlns:w15="http://schemas.microsoft.com/office/word/2012/wordml" xmlns:wpg="http://schemas.microsoft.com/office/word/2010/wordprocessingGroup" xmlns:wpi="http://schemas.microsoft.com/office/word/2010/wordprocessingInk" xmlns:wne="http://schemas.microsoft.com/office/word/2006/wordml" xmlns:wps="http://schemas.microsoft.com/office/word/2010/wordprocessingShape" mc:Ignorable="w14 w15 wp14">
   <w:footnote w:type="separator" w:id="-1">
     <w:p>
       <w:r>
@@ -3787,7 +3787,7 @@
 </file>
 
 <file path=word/styles.xml><?xml version="1.0" encoding="utf-8"?>
-<w:styles xmlns:mc="http://schemas.openxmlformats.org/markup-compatibility/2006" xmlns:r="http://schemas.openxmlformats.org/officeDocument/2006/relationships" xmlns:w="http://schemas.openxmlformats.org/wordprocessingml/2006/main" xmlns:w14="http://schemas.microsoft.com/office/word/2010/wordml" xmlns:w15="http://schemas.microsoft.com/office/word/2012/wordml" xmlns:w16cex="http://schemas.microsoft.com/office/word/2018/wordml/cex" xmlns:w16cid="http://schemas.microsoft.com/office/word/2016/wordml/cid" xmlns:w16="http://schemas.microsoft.com/office/word/2018/wordml" xmlns:w16se="http://schemas.microsoft.com/office/word/2015/wordml/symex" mc:Ignorable="w14 w15 w16se w16cid w16 w16cex">
+<w:styles xmlns:mc="http://schemas.openxmlformats.org/markup-compatibility/2006" xmlns:r="http://schemas.openxmlformats.org/officeDocument/2006/relationships" xmlns:w="http://schemas.openxmlformats.org/wordprocessingml/2006/main" xmlns:w14="http://schemas.microsoft.com/office/word/2010/wordml" xmlns:w15="http://schemas.microsoft.com/office/word/2012/wordml" mc:Ignorable="w14 w15">
   <w:docDefaults>
     <w:rPrDefault>
       <w:rPr>
@@ -3800,7 +3800,7 @@
     </w:rPrDefault>
     <w:pPrDefault/>
   </w:docDefaults>
-  <w:latentStyles w:defLockedState="0" w:defUIPriority="99" w:defSemiHidden="0" w:defUnhideWhenUsed="0" w:defQFormat="0" w:count="376">
+  <w:latentStyles w:defLockedState="0" w:defUIPriority="99" w:defSemiHidden="0" w:defUnhideWhenUsed="0" w:defQFormat="0" w:count="371">
     <w:lsdException w:name="Normal" w:uiPriority="0" w:qFormat="1"/>
     <w:lsdException w:name="heading 1" w:uiPriority="9" w:qFormat="1"/>
     <w:lsdException w:name="heading 2" w:semiHidden="1" w:uiPriority="9" w:unhideWhenUsed="1" w:qFormat="1"/>
@@ -3906,6 +3906,7 @@
     <w:lsdException w:name="HTML Sample" w:semiHidden="1" w:unhideWhenUsed="1"/>
     <w:lsdException w:name="HTML Typewriter" w:semiHidden="1" w:unhideWhenUsed="1"/>
     <w:lsdException w:name="HTML Variable" w:semiHidden="1" w:unhideWhenUsed="1"/>
+    <w:lsdException w:name="Normal Table" w:semiHidden="1" w:unhideWhenUsed="1"/>
     <w:lsdException w:name="annotation subject" w:semiHidden="1" w:unhideWhenUsed="1"/>
     <w:lsdException w:name="No List" w:semiHidden="1" w:unhideWhenUsed="1"/>
     <w:lsdException w:name="Outline List 1" w:semiHidden="1" w:unhideWhenUsed="1"/>
@@ -3948,8 +3949,11 @@
     <w:lsdException w:name="Table Contemporary" w:semiHidden="1" w:unhideWhenUsed="1"/>
     <w:lsdException w:name="Table Elegant" w:semiHidden="1" w:unhideWhenUsed="1"/>
     <w:lsdException w:name="Table Professional" w:semiHidden="1" w:unhideWhenUsed="1"/>
+    <w:lsdException w:name="Table Subtle 1" w:semiHidden="1" w:unhideWhenUsed="1"/>
     <w:lsdException w:name="Table Subtle 2" w:semiHidden="1" w:unhideWhenUsed="1"/>
     <w:lsdException w:name="Table Web 1" w:semiHidden="1" w:unhideWhenUsed="1"/>
+    <w:lsdException w:name="Table Web 2" w:semiHidden="1" w:unhideWhenUsed="1"/>
+    <w:lsdException w:name="Table Web 3" w:semiHidden="1" w:unhideWhenUsed="1"/>
     <w:lsdException w:name="Balloon Text" w:semiHidden="1" w:unhideWhenUsed="1"/>
     <w:lsdException w:name="Table Grid" w:uiPriority="39"/>
     <w:lsdException w:name="Table Theme" w:semiHidden="1" w:unhideWhenUsed="1"/>
@@ -4168,11 +4172,6 @@
     <w:lsdException w:name="List Table 5 Dark Accent 6" w:uiPriority="50"/>
     <w:lsdException w:name="List Table 6 Colorful Accent 6" w:uiPriority="51"/>
     <w:lsdException w:name="List Table 7 Colorful Accent 6" w:uiPriority="52"/>
-    <w:lsdException w:name="Mention" w:semiHidden="1" w:unhideWhenUsed="1"/>
-    <w:lsdException w:name="Smart Hyperlink" w:semiHidden="1" w:unhideWhenUsed="1"/>
-    <w:lsdException w:name="Hashtag" w:semiHidden="1" w:unhideWhenUsed="1"/>
-    <w:lsdException w:name="Unresolved Mention" w:semiHidden="1" w:unhideWhenUsed="1"/>
-    <w:lsdException w:name="Smart Link" w:semiHidden="1" w:unhideWhenUsed="1"/>
   </w:latentStyles>
   <w:style w:type="paragraph" w:default="1" w:styleId="a">
     <w:name w:val="Normal"/>
@@ -4277,7 +4276,7 @@
       <w:shd w:val="clear" w:color="auto" w:fill="E1DFDD"/>
     </w:rPr>
   </w:style>
-  <w:style w:type="character" w:styleId="a8">
+  <w:style w:type="character" w:customStyle="1" w:styleId="UnresolvedMention">
     <w:name w:val="Unresolved Mention"/>
     <w:basedOn w:val="a0"/>
     <w:uiPriority w:val="99"/>

</xml_diff>

<commit_message>
finished wrinting test code with JEST
</commit_message>
<xml_diff>
--- a/Notes/React.docx
+++ b/Notes/React.docx
@@ -61,23 +61,7 @@
     </w:p>
     <w:p>
       <w:r>
-        <w:t xml:space="preserve">babel </w:t>
-      </w:r>
-      <w:proofErr w:type="spellStart"/>
-      <w:r>
-        <w:t>src</w:t>
-      </w:r>
-      <w:proofErr w:type="spellEnd"/>
-      <w:r>
-        <w:t>/app.js --out-file=public/scripts/app.js --presets=</w:t>
-      </w:r>
-      <w:proofErr w:type="spellStart"/>
-      <w:r>
-        <w:t>env,react</w:t>
-      </w:r>
-      <w:proofErr w:type="spellEnd"/>
-      <w:r>
-        <w:t xml:space="preserve"> </w:t>
+        <w:t xml:space="preserve">babel src/app.js --out-file=public/scripts/app.js --presets=env,react </w:t>
       </w:r>
       <w:r>
         <w:t>–</w:t>
@@ -365,7 +349,6 @@
         <w:spacing w:line="285" w:lineRule="atLeast"/>
         <w:jc w:val="left"/>
       </w:pPr>
-      <w:proofErr w:type="spellStart"/>
       <w:r>
         <w:rPr>
           <w:rFonts w:hint="eastAsia"/>
@@ -376,7 +359,6 @@
       <w:r>
         <w:t>nSubmit</w:t>
       </w:r>
-      <w:proofErr w:type="spellEnd"/>
       <w:r>
         <w:rPr>
           <w:rFonts w:hint="eastAsia"/>
@@ -407,7 +389,6 @@
         </w:rPr>
         <w:t>を割り当てる場合について、</w:t>
       </w:r>
-      <w:proofErr w:type="spellStart"/>
       <w:r>
         <w:rPr>
           <w:rFonts w:hint="eastAsia"/>
@@ -417,7 +398,6 @@
       <w:r>
         <w:t>.target.elements.option.value</w:t>
       </w:r>
-      <w:proofErr w:type="spellEnd"/>
       <w:r>
         <w:rPr>
           <w:rFonts w:hint="eastAsia"/>
@@ -438,7 +418,6 @@
           <w:szCs w:val="21"/>
         </w:rPr>
       </w:pPr>
-      <w:proofErr w:type="spellStart"/>
       <w:r>
         <w:rPr>
           <w:rFonts w:ascii="Consolas" w:eastAsia="ＭＳ Ｐゴシック" w:hAnsi="Consolas" w:cs="ＭＳ Ｐゴシック"/>
@@ -466,7 +445,6 @@
         </w:rPr>
         <w:t>target</w:t>
       </w:r>
-      <w:proofErr w:type="spellEnd"/>
       <w:r>
         <w:rPr>
           <w:rFonts w:ascii="Consolas" w:eastAsia="ＭＳ Ｐゴシック" w:hAnsi="Consolas" w:cs="ＭＳ Ｐゴシック" w:hint="eastAsia"/>
@@ -890,7 +868,6 @@
         </w:rPr>
         <w:t>そのような場合は</w:t>
       </w:r>
-      <w:proofErr w:type="spellStart"/>
       <w:r>
         <w:rPr>
           <w:rFonts w:hint="eastAsia"/>
@@ -900,25 +877,21 @@
       <w:r>
         <w:t>oncat</w:t>
       </w:r>
-      <w:proofErr w:type="spellEnd"/>
       <w:r>
         <w:rPr>
           <w:rFonts w:hint="eastAsia"/>
         </w:rPr>
         <w:t>メソッドを使う。</w:t>
       </w:r>
-      <w:proofErr w:type="spellStart"/>
       <w:r>
         <w:t>Concat</w:t>
       </w:r>
-      <w:proofErr w:type="spellEnd"/>
       <w:r>
         <w:rPr>
           <w:rFonts w:hint="eastAsia"/>
         </w:rPr>
         <w:t>は配列</w:t>
       </w:r>
-      <w:proofErr w:type="spellStart"/>
       <w:r>
         <w:rPr>
           <w:rFonts w:hint="eastAsia"/>
@@ -928,7 +901,6 @@
       <w:r>
         <w:t>,b</w:t>
       </w:r>
-      <w:proofErr w:type="spellEnd"/>
       <w:r>
         <w:rPr>
           <w:rFonts w:hint="eastAsia"/>
@@ -944,7 +916,6 @@
       <w:r>
         <w:t xml:space="preserve"> = </w:t>
       </w:r>
-      <w:proofErr w:type="spellStart"/>
       <w:r>
         <w:rPr>
           <w:rFonts w:hint="eastAsia"/>
@@ -952,11 +923,7 @@
         <w:t>a</w:t>
       </w:r>
       <w:r>
-        <w:t>.concat</w:t>
-      </w:r>
-      <w:proofErr w:type="spellEnd"/>
-      <w:r>
-        <w:t>(b)</w:t>
+        <w:t>.concat(b)</w:t>
       </w:r>
       <w:r>
         <w:rPr>
@@ -964,7 +931,6 @@
         </w:rPr>
         <w:t>と使うことで</w:t>
       </w:r>
-      <w:proofErr w:type="spellStart"/>
       <w:r>
         <w:rPr>
           <w:rFonts w:hint="eastAsia"/>
@@ -974,7 +940,6 @@
       <w:r>
         <w:t>,b</w:t>
       </w:r>
-      <w:proofErr w:type="spellEnd"/>
       <w:r>
         <w:rPr>
           <w:rFonts w:hint="eastAsia"/>
@@ -983,11 +948,9 @@
       </w:r>
     </w:p>
     <w:p>
-      <w:proofErr w:type="spellStart"/>
       <w:r>
         <w:t>Concat</w:t>
       </w:r>
-      <w:proofErr w:type="spellEnd"/>
       <w:r>
         <w:rPr>
           <w:rFonts w:hint="eastAsia"/>
@@ -1040,7 +1003,6 @@
     </w:p>
     <w:p/>
     <w:p>
-      <w:proofErr w:type="spellStart"/>
       <w:r>
         <w:rPr>
           <w:rFonts w:hint="eastAsia"/>
@@ -1050,7 +1012,6 @@
       <w:r>
         <w:t>ocalStorage</w:t>
       </w:r>
-      <w:proofErr w:type="spellEnd"/>
       <w:r>
         <w:rPr>
           <w:rFonts w:hint="eastAsia"/>
@@ -1087,18 +1048,15 @@
         </w:rPr>
         <w:t>形式にデータを置き換える必要があるが、配列やオブジェクトを保存するときは</w:t>
       </w:r>
-      <w:proofErr w:type="spellStart"/>
       <w:r>
         <w:t>JSON.stringify</w:t>
       </w:r>
-      <w:proofErr w:type="spellEnd"/>
       <w:r>
         <w:rPr>
           <w:rFonts w:hint="eastAsia"/>
         </w:rPr>
         <w:t>を使う。配列やオブジェクトではない場合は</w:t>
       </w:r>
-      <w:proofErr w:type="spellStart"/>
       <w:r>
         <w:rPr>
           <w:rFonts w:hint="eastAsia"/>
@@ -1108,7 +1066,6 @@
       <w:r>
         <w:t>tringify</w:t>
       </w:r>
-      <w:proofErr w:type="spellEnd"/>
       <w:r>
         <w:rPr>
           <w:rFonts w:hint="eastAsia"/>
@@ -1157,7 +1114,6 @@
         </w:rPr>
         <w:t>はグローバルでなくローカルでインストールして使ったほうが良い。ローカルでインストールした方がバージョン名が</w:t>
       </w:r>
-      <w:proofErr w:type="spellStart"/>
       <w:r>
         <w:rPr>
           <w:rFonts w:hint="eastAsia"/>
@@ -1167,7 +1123,6 @@
       <w:r>
         <w:t>ackage.json</w:t>
       </w:r>
-      <w:proofErr w:type="spellEnd"/>
       <w:r>
         <w:rPr>
           <w:rFonts w:hint="eastAsia"/>
@@ -1252,19 +1207,9 @@
     </w:p>
     <w:p/>
     <w:p>
-      <w:proofErr w:type="spellStart"/>
-      <w:r>
-        <w:t>Npm</w:t>
-      </w:r>
-      <w:proofErr w:type="spellEnd"/>
-      <w:r>
-        <w:t xml:space="preserve"> run build(</w:t>
-      </w:r>
-      <w:proofErr w:type="spellStart"/>
-      <w:r>
-        <w:t>package.json</w:t>
-      </w:r>
-      <w:proofErr w:type="spellEnd"/>
+      <w:r>
+        <w:t>Npm run build(package.json</w:t>
+      </w:r>
       <w:r>
         <w:rPr>
           <w:rFonts w:hint="eastAsia"/>
@@ -1411,7 +1356,6 @@
         </w:rPr>
         <w:t>を使うとたくさんあるモジュールをまとめたり</w:t>
       </w:r>
-      <w:proofErr w:type="spellStart"/>
       <w:r>
         <w:rPr>
           <w:rFonts w:hint="eastAsia"/>
@@ -1421,7 +1365,6 @@
       <w:r>
         <w:t>s</w:t>
       </w:r>
-      <w:proofErr w:type="spellEnd"/>
       <w:r>
         <w:rPr>
           <w:rFonts w:hint="eastAsia"/>
@@ -1692,7 +1635,6 @@
         </w:rPr>
         <w:t>については</w:t>
       </w:r>
-      <w:proofErr w:type="spellStart"/>
       <w:r>
         <w:rPr>
           <w:rFonts w:hint="eastAsia"/>
@@ -1702,7 +1644,6 @@
       <w:r>
         <w:t>ackage.json</w:t>
       </w:r>
-      <w:proofErr w:type="spellEnd"/>
       <w:r>
         <w:rPr>
           <w:rFonts w:hint="eastAsia"/>
@@ -1848,7 +1789,6 @@
         </w:rPr>
         <w:t>と</w:t>
       </w:r>
-      <w:proofErr w:type="spellStart"/>
       <w:r>
         <w:rPr>
           <w:rFonts w:ascii="Consolas" w:eastAsia="ＭＳ Ｐゴシック" w:hAnsi="Consolas" w:cs="ＭＳ Ｐゴシック"/>
@@ -1856,17 +1796,7 @@
           <w:kern w:val="0"/>
           <w:szCs w:val="21"/>
         </w:rPr>
-        <w:t>css</w:t>
-      </w:r>
-      <w:proofErr w:type="spellEnd"/>
-      <w:r>
-        <w:rPr>
-          <w:rFonts w:ascii="Consolas" w:eastAsia="ＭＳ Ｐゴシック" w:hAnsi="Consolas" w:cs="ＭＳ Ｐゴシック"/>
-          <w:color w:val="A31515"/>
-          <w:kern w:val="0"/>
-          <w:szCs w:val="21"/>
-        </w:rPr>
-        <w:t>-loader</w:t>
+        <w:t>css-loader</w:t>
       </w:r>
       <w:r>
         <w:rPr>
@@ -1877,7 +1807,6 @@
         </w:rPr>
         <w:t>を使うことで</w:t>
       </w:r>
-      <w:proofErr w:type="spellStart"/>
       <w:r>
         <w:rPr>
           <w:rFonts w:ascii="Consolas" w:eastAsia="ＭＳ Ｐゴシック" w:hAnsi="Consolas" w:cs="ＭＳ Ｐゴシック" w:hint="eastAsia"/>
@@ -1896,7 +1825,6 @@
         </w:rPr>
         <w:t>ss</w:t>
       </w:r>
-      <w:proofErr w:type="spellEnd"/>
       <w:r>
         <w:rPr>
           <w:rFonts w:ascii="Consolas" w:eastAsia="ＭＳ Ｐゴシック" w:hAnsi="Consolas" w:cs="ＭＳ Ｐゴシック" w:hint="eastAsia"/>
@@ -1986,7 +1914,6 @@
         </w:rPr>
         <w:t>のコンパイラ。これも</w:t>
       </w:r>
-      <w:proofErr w:type="spellStart"/>
       <w:r>
         <w:rPr>
           <w:rFonts w:hint="eastAsia"/>
@@ -1994,11 +1921,7 @@
         <w:t>n</w:t>
       </w:r>
       <w:r>
-        <w:t>pm</w:t>
-      </w:r>
-      <w:proofErr w:type="spellEnd"/>
-      <w:r>
-        <w:t xml:space="preserve"> add </w:t>
+        <w:t xml:space="preserve">pm add </w:t>
       </w:r>
       <w:r>
         <w:rPr>
@@ -2110,7 +2033,6 @@
         </w:rPr>
         <w:t>ブラウザによって</w:t>
       </w:r>
-      <w:proofErr w:type="spellStart"/>
       <w:r>
         <w:rPr>
           <w:rFonts w:hint="eastAsia"/>
@@ -2120,7 +2042,6 @@
       <w:r>
         <w:t>ss</w:t>
       </w:r>
-      <w:proofErr w:type="spellEnd"/>
       <w:r>
         <w:rPr>
           <w:rFonts w:hint="eastAsia"/>
@@ -2226,13 +2147,8 @@
         </w:rPr>
         <w:t>&lt;</w:t>
       </w:r>
-      <w:proofErr w:type="spellStart"/>
-      <w:r>
-        <w:t>br</w:t>
-      </w:r>
-      <w:proofErr w:type="spellEnd"/>
-      <w:r>
-        <w:t>&gt;</w:t>
+      <w:r>
+        <w:t>br&gt;</w:t>
       </w:r>
       <w:r>
         <w:rPr>
@@ -2285,13 +2201,8 @@
         </w:rPr>
         <w:t>&lt;</w:t>
       </w:r>
-      <w:proofErr w:type="spellStart"/>
-      <w:r>
-        <w:t>NavLink</w:t>
-      </w:r>
-      <w:proofErr w:type="spellEnd"/>
-      <w:r>
-        <w:t>&gt;</w:t>
+      <w:r>
+        <w:t>NavLink&gt;</w:t>
       </w:r>
       <w:r>
         <w:rPr>
@@ -2350,13 +2261,8 @@
         </w:rPr>
         <w:t>&lt;</w:t>
       </w:r>
-      <w:proofErr w:type="spellStart"/>
-      <w:r>
-        <w:t>NavLink</w:t>
-      </w:r>
-      <w:proofErr w:type="spellEnd"/>
-      <w:r>
-        <w:t>&gt;</w:t>
+      <w:r>
+        <w:t>NavLink&gt;</w:t>
       </w:r>
       <w:r>
         <w:rPr>
@@ -2580,7 +2486,6 @@
         </w:rPr>
         <w:t>だけの</w:t>
       </w:r>
-      <w:proofErr w:type="spellStart"/>
       <w:r>
         <w:rPr>
           <w:rFonts w:hint="eastAsia"/>
@@ -2590,7 +2495,6 @@
       <w:r>
         <w:t>rl</w:t>
       </w:r>
-      <w:proofErr w:type="spellEnd"/>
       <w:r>
         <w:rPr>
           <w:rFonts w:hint="eastAsia"/>
@@ -2854,18 +2758,15 @@
         <w:widowControl/>
         <w:jc w:val="left"/>
       </w:pPr>
-      <w:proofErr w:type="spellStart"/>
       <w:r>
         <w:t>Uuid</w:t>
       </w:r>
-      <w:proofErr w:type="spellEnd"/>
       <w:r>
         <w:rPr>
           <w:rFonts w:hint="eastAsia"/>
         </w:rPr>
         <w:t>を</w:t>
       </w:r>
-      <w:proofErr w:type="spellStart"/>
       <w:r>
         <w:rPr>
           <w:rFonts w:hint="eastAsia"/>
@@ -2873,11 +2774,7 @@
         <w:t>n</w:t>
       </w:r>
       <w:r>
-        <w:t>pm</w:t>
-      </w:r>
-      <w:proofErr w:type="spellEnd"/>
-      <w:r>
-        <w:t xml:space="preserve"> add</w:t>
+        <w:t>pm add</w:t>
       </w:r>
       <w:r>
         <w:rPr>
@@ -2993,7 +2890,6 @@
         </w:rPr>
         <w:t> </w:t>
       </w:r>
-      <w:proofErr w:type="spellStart"/>
       <w:r>
         <w:rPr>
           <w:rFonts w:ascii="Consolas" w:eastAsia="ＭＳ Ｐゴシック" w:hAnsi="Consolas" w:cs="ＭＳ Ｐゴシック"/>
@@ -3003,7 +2899,6 @@
         </w:rPr>
         <w:t>withAdminWarning</w:t>
       </w:r>
-      <w:proofErr w:type="spellEnd"/>
       <w:r>
         <w:rPr>
           <w:rFonts w:ascii="Consolas" w:eastAsia="ＭＳ Ｐゴシック" w:hAnsi="Consolas" w:cs="ＭＳ Ｐゴシック"/>
@@ -3013,7 +2908,6 @@
         </w:rPr>
         <w:t> = (</w:t>
       </w:r>
-      <w:proofErr w:type="spellStart"/>
       <w:r>
         <w:rPr>
           <w:rFonts w:ascii="Consolas" w:eastAsia="ＭＳ Ｐゴシック" w:hAnsi="Consolas" w:cs="ＭＳ Ｐゴシック"/>
@@ -3023,7 +2917,6 @@
         </w:rPr>
         <w:t>WrappedComponent</w:t>
       </w:r>
-      <w:proofErr w:type="spellEnd"/>
       <w:r>
         <w:rPr>
           <w:rFonts w:ascii="Consolas" w:eastAsia="ＭＳ Ｐゴシック" w:hAnsi="Consolas" w:cs="ＭＳ Ｐゴシック"/>
@@ -3341,7 +3234,6 @@
         </w:rPr>
         <w:t>&lt;</w:t>
       </w:r>
-      <w:proofErr w:type="spellStart"/>
       <w:r>
         <w:rPr>
           <w:rFonts w:ascii="Consolas" w:eastAsia="ＭＳ Ｐゴシック" w:hAnsi="Consolas" w:cs="ＭＳ Ｐゴシック"/>
@@ -3351,7 +3243,6 @@
         </w:rPr>
         <w:t>WrappedComponent</w:t>
       </w:r>
-      <w:proofErr w:type="spellEnd"/>
       <w:r>
         <w:rPr>
           <w:rFonts w:ascii="Consolas" w:eastAsia="ＭＳ Ｐゴシック" w:hAnsi="Consolas" w:cs="ＭＳ Ｐゴシック"/>
@@ -3597,7 +3488,6 @@
     </w:p>
     <w:p/>
     <w:p>
-      <w:proofErr w:type="spellStart"/>
       <w:r>
         <w:rPr>
           <w:rFonts w:hint="eastAsia"/>
@@ -3607,7 +3497,6 @@
       <w:r>
         <w:t>etState</w:t>
       </w:r>
-      <w:proofErr w:type="spellEnd"/>
       <w:r>
         <w:rPr>
           <w:rFonts w:hint="eastAsia"/>
@@ -3683,7 +3572,6 @@
         </w:rPr>
         <w:t>の</w:t>
       </w:r>
-      <w:proofErr w:type="spellStart"/>
       <w:r>
         <w:rPr>
           <w:rFonts w:hint="eastAsia"/>
@@ -3693,7 +3581,6 @@
       <w:r>
         <w:t>evtool</w:t>
       </w:r>
-      <w:proofErr w:type="spellEnd"/>
       <w:r>
         <w:rPr>
           <w:rFonts w:hint="eastAsia"/>
@@ -3779,7 +3666,6 @@
         </w:rPr>
         <w:t>したい場合は</w:t>
       </w:r>
-      <w:proofErr w:type="spellStart"/>
       <w:r>
         <w:rPr>
           <w:rFonts w:hint="eastAsia"/>
@@ -3789,7 +3675,6 @@
       <w:r>
         <w:t>oEqual</w:t>
       </w:r>
-      <w:proofErr w:type="spellEnd"/>
       <w:r>
         <w:rPr>
           <w:rFonts w:hint="eastAsia"/>
@@ -3835,7 +3720,6 @@
         </w:rPr>
         <w:t>型の場合は</w:t>
       </w:r>
-      <w:proofErr w:type="spellStart"/>
       <w:r>
         <w:rPr>
           <w:rFonts w:hint="eastAsia"/>
@@ -3845,7 +3729,6 @@
       <w:r>
         <w:t>oBe</w:t>
       </w:r>
-      <w:proofErr w:type="spellEnd"/>
       <w:r>
         <w:rPr>
           <w:rFonts w:hint="eastAsia"/>
@@ -4038,27 +3921,7 @@
           <w:kern w:val="0"/>
           <w:szCs w:val="21"/>
         </w:rPr>
-        <w:t>'react-dates/lib/</w:t>
-      </w:r>
-      <w:proofErr w:type="spellStart"/>
-      <w:r>
-        <w:rPr>
-          <w:rFonts w:ascii="Consolas" w:eastAsia="ＭＳ Ｐゴシック" w:hAnsi="Consolas" w:cs="ＭＳ Ｐゴシック"/>
-          <w:color w:val="CE9178"/>
-          <w:kern w:val="0"/>
-          <w:szCs w:val="21"/>
-        </w:rPr>
-        <w:t>css</w:t>
-      </w:r>
-      <w:proofErr w:type="spellEnd"/>
-      <w:r>
-        <w:rPr>
-          <w:rFonts w:ascii="Consolas" w:eastAsia="ＭＳ Ｐゴシック" w:hAnsi="Consolas" w:cs="ＭＳ Ｐゴシック"/>
-          <w:color w:val="CE9178"/>
-          <w:kern w:val="0"/>
-          <w:szCs w:val="21"/>
-        </w:rPr>
-        <w:t>/_datepicker.css'</w:t>
+        <w:t>'react-dates/lib/css/_datepicker.css'</w:t>
       </w:r>
     </w:p>
     <w:p>
@@ -4075,7 +3938,132 @@
         </w:rPr>
       </w:pPr>
     </w:p>
+    <w:p>
+      <w:pPr>
+        <w:widowControl/>
+        <w:shd w:val="clear" w:color="auto" w:fill="1E1E1E"/>
+        <w:spacing w:line="285" w:lineRule="atLeast"/>
+        <w:jc w:val="left"/>
+        <w:rPr>
+          <w:rFonts w:ascii="Consolas" w:eastAsia="ＭＳ Ｐゴシック" w:hAnsi="Consolas" w:cs="ＭＳ Ｐゴシック"/>
+          <w:color w:val="D4D4D4"/>
+          <w:kern w:val="0"/>
+          <w:szCs w:val="21"/>
+        </w:rPr>
+      </w:pPr>
+      <w:r>
+        <w:rPr>
+          <w:rFonts w:ascii="Consolas" w:eastAsia="ＭＳ Ｐゴシック" w:hAnsi="Consolas" w:cs="ＭＳ Ｐゴシック"/>
+          <w:color w:val="9CDCFE"/>
+          <w:kern w:val="0"/>
+          <w:szCs w:val="21"/>
+        </w:rPr>
+        <w:t>"react-router-dom"</w:t>
+      </w:r>
+      <w:r>
+        <w:rPr>
+          <w:rFonts w:ascii="Consolas" w:eastAsia="ＭＳ Ｐゴシック" w:hAnsi="Consolas" w:cs="ＭＳ Ｐゴシック"/>
+          <w:color w:val="D4D4D4"/>
+          <w:kern w:val="0"/>
+          <w:szCs w:val="21"/>
+        </w:rPr>
+        <w:t>: </w:t>
+      </w:r>
+      <w:r>
+        <w:rPr>
+          <w:rFonts w:ascii="Consolas" w:eastAsia="ＭＳ Ｐゴシック" w:hAnsi="Consolas" w:cs="ＭＳ Ｐゴシック"/>
+          <w:color w:val="CE9178"/>
+          <w:kern w:val="0"/>
+          <w:szCs w:val="21"/>
+        </w:rPr>
+        <w:t>"^4.2.2"</w:t>
+      </w:r>
+      <w:r>
+        <w:rPr>
+          <w:rFonts w:ascii="Consolas" w:eastAsia="ＭＳ Ｐゴシック" w:hAnsi="Consolas" w:cs="ＭＳ Ｐゴシック"/>
+          <w:color w:val="D4D4D4"/>
+          <w:kern w:val="0"/>
+          <w:szCs w:val="21"/>
+        </w:rPr>
+        <w:t>,</w:t>
+      </w:r>
+    </w:p>
+    <w:p>
+      <w:r>
+        <w:rPr>
+          <w:rFonts w:hint="eastAsia"/>
+        </w:rPr>
+        <w:t>を使ってたけど最新版にしたらエラーでなくなった</w:t>
+      </w:r>
+    </w:p>
     <w:p/>
+    <w:p>
+      <w:pPr>
+        <w:rPr>
+          <w:rFonts w:hint="eastAsia"/>
+        </w:rPr>
+      </w:pPr>
+      <w:r>
+        <w:t>Spy</w:t>
+      </w:r>
+      <w:r>
+        <w:rPr>
+          <w:rFonts w:hint="eastAsia"/>
+        </w:rPr>
+        <w:t>では関数を偽装してテストを行うが、あくまで関数</w:t>
+      </w:r>
+      <w:r>
+        <w:rPr>
+          <w:rFonts w:hint="eastAsia"/>
+        </w:rPr>
+        <w:t>(</w:t>
+      </w:r>
+      <w:r>
+        <w:rPr>
+          <w:rFonts w:hint="eastAsia"/>
+        </w:rPr>
+        <w:t>関数の機能は問わない</w:t>
+      </w:r>
+      <w:r>
+        <w:t>)</w:t>
+      </w:r>
+      <w:r>
+        <w:rPr>
+          <w:rFonts w:hint="eastAsia"/>
+        </w:rPr>
+        <w:t>が動作しているか、引数が正しく渡されているかを調べることが出来るだけであり、</w:t>
+      </w:r>
+      <w:r>
+        <w:rPr>
+          <w:rFonts w:hint="eastAsia"/>
+        </w:rPr>
+        <w:t>d</w:t>
+      </w:r>
+      <w:r>
+        <w:t>ispatch</w:t>
+      </w:r>
+      <w:r>
+        <w:rPr>
+          <w:rFonts w:hint="eastAsia"/>
+        </w:rPr>
+        <w:t>されているかどうかなど、</w:t>
+      </w:r>
+      <w:r>
+        <w:rPr>
+          <w:rFonts w:hint="eastAsia"/>
+        </w:rPr>
+        <w:t>r</w:t>
+      </w:r>
+      <w:r>
+        <w:t>edux</w:t>
+      </w:r>
+      <w:r>
+        <w:rPr>
+          <w:rFonts w:hint="eastAsia"/>
+        </w:rPr>
+        <w:t>の機能が使われているかどうかなどは調べることが出来ないようだ。つまりコンポーネントの中で関数が役割を果たせているかどうかを見ている？</w:t>
+      </w:r>
+    </w:p>
     <w:sectPr>
       <w:pgSz w:w="11906" w:h="16838"/>
       <w:pgMar w:top="1985" w:right="1701" w:bottom="1701" w:left="1701" w:header="851" w:footer="992" w:gutter="0"/>

</xml_diff>